<commit_message>
Góp ý dac ta CSDL
</commit_message>
<xml_diff>
--- a/Gop y/Dat ta CSDL.docx
+++ b/Gop y/Dat ta CSDL.docx
@@ -253,6 +253,204 @@
         </w:rPr>
         <w:t>Chưa xác định các ràng buộc trên một số các cột.</w:t>
       </w:r>
+    </w:p>
+    <w:p>
+      <w:pPr>
+        <w:pStyle w:val="ListParagraph"/>
+        <w:ind w:left="426"/>
+        <w:rPr>
+          <w:rFonts w:ascii="Times New Roman" w:hAnsi="Times New Roman" w:cs="Times New Roman"/>
+          <w:sz w:val="24"/>
+          <w:szCs w:val="24"/>
+          <w:lang w:val="en-US"/>
+        </w:rPr>
+      </w:pPr>
+    </w:p>
+    <w:p>
+      <w:pPr>
+        <w:pStyle w:val="ListParagraph"/>
+        <w:ind w:left="0"/>
+        <w:rPr>
+          <w:rFonts w:ascii="Times New Roman" w:hAnsi="Times New Roman" w:cs="Times New Roman"/>
+          <w:sz w:val="24"/>
+          <w:szCs w:val="24"/>
+          <w:lang w:val="en-US"/>
+        </w:rPr>
+      </w:pPr>
+      <w:r>
+        <w:rPr>
+          <w:rFonts w:ascii="Times New Roman" w:hAnsi="Times New Roman" w:cs="Times New Roman"/>
+          <w:sz w:val="24"/>
+          <w:szCs w:val="24"/>
+          <w:lang w:val="en-US"/>
+        </w:rPr>
+        <w:t>0812508 – Tran Hung Thuan</w:t>
+      </w:r>
+    </w:p>
+    <w:p>
+      <w:pPr>
+        <w:pStyle w:val="ListParagraph"/>
+        <w:ind w:left="0"/>
+        <w:rPr>
+          <w:rFonts w:ascii="Times New Roman" w:hAnsi="Times New Roman" w:cs="Times New Roman"/>
+          <w:sz w:val="24"/>
+          <w:szCs w:val="24"/>
+          <w:lang w:val="en-US"/>
+        </w:rPr>
+      </w:pPr>
+      <w:r>
+        <w:rPr>
+          <w:rFonts w:ascii="Times New Roman" w:hAnsi="Times New Roman" w:cs="Times New Roman"/>
+          <w:sz w:val="24"/>
+          <w:szCs w:val="24"/>
+          <w:lang w:val="en-US"/>
+        </w:rPr>
+        <w:t>9h30 15/04/2012</w:t>
+      </w:r>
+    </w:p>
+    <w:p>
+      <w:pPr>
+        <w:pStyle w:val="ListParagraph"/>
+        <w:numPr>
+          <w:ilvl w:val="0"/>
+          <w:numId w:val="4"/>
+        </w:numPr>
+        <w:rPr>
+          <w:rFonts w:ascii="Times New Roman" w:hAnsi="Times New Roman" w:cs="Times New Roman"/>
+          <w:sz w:val="24"/>
+          <w:szCs w:val="24"/>
+          <w:lang w:val="en-US"/>
+        </w:rPr>
+      </w:pPr>
+      <w:r>
+        <w:rPr>
+          <w:rFonts w:ascii="Times New Roman" w:hAnsi="Times New Roman" w:cs="Times New Roman"/>
+          <w:sz w:val="24"/>
+          <w:szCs w:val="24"/>
+          <w:lang w:val="en-US"/>
+        </w:rPr>
+        <w:t>Phải trình bày theo từng bảng gồm:</w:t>
+      </w:r>
+    </w:p>
+    <w:p>
+      <w:pPr>
+        <w:pStyle w:val="ListParagraph"/>
+        <w:numPr>
+          <w:ilvl w:val="0"/>
+          <w:numId w:val="3"/>
+        </w:numPr>
+        <w:rPr>
+          <w:rFonts w:ascii="Times New Roman" w:hAnsi="Times New Roman" w:cs="Times New Roman"/>
+          <w:sz w:val="24"/>
+          <w:szCs w:val="24"/>
+          <w:lang w:val="en-US"/>
+        </w:rPr>
+      </w:pPr>
+      <w:r>
+        <w:rPr>
+          <w:rFonts w:ascii="Times New Roman" w:hAnsi="Times New Roman" w:cs="Times New Roman"/>
+          <w:sz w:val="24"/>
+          <w:szCs w:val="24"/>
+          <w:lang w:val="en-US"/>
+        </w:rPr>
+        <w:t>Ý nghĩa của bảng: tham khảo file mô tả QuanLiHocVien của bài tập 1</w:t>
+      </w:r>
+    </w:p>
+    <w:p>
+      <w:pPr>
+        <w:pStyle w:val="ListParagraph"/>
+        <w:numPr>
+          <w:ilvl w:val="0"/>
+          <w:numId w:val="3"/>
+        </w:numPr>
+        <w:rPr>
+          <w:rFonts w:ascii="Times New Roman" w:hAnsi="Times New Roman" w:cs="Times New Roman"/>
+          <w:sz w:val="24"/>
+          <w:szCs w:val="24"/>
+          <w:lang w:val="en-US"/>
+        </w:rPr>
+      </w:pPr>
+      <w:r>
+        <w:rPr>
+          <w:rFonts w:ascii="Times New Roman" w:hAnsi="Times New Roman" w:cs="Times New Roman"/>
+          <w:sz w:val="24"/>
+          <w:szCs w:val="24"/>
+          <w:lang w:val="en-US"/>
+        </w:rPr>
+        <w:t>Mô tả kiểu dữ liệu như bạn Thuận đã làm ( ghi rõ thêm khóa ngoại)</w:t>
+      </w:r>
+    </w:p>
+    <w:p>
+      <w:pPr>
+        <w:pStyle w:val="ListParagraph"/>
+        <w:numPr>
+          <w:ilvl w:val="0"/>
+          <w:numId w:val="3"/>
+        </w:numPr>
+        <w:rPr>
+          <w:rFonts w:ascii="Times New Roman" w:hAnsi="Times New Roman" w:cs="Times New Roman"/>
+          <w:sz w:val="24"/>
+          <w:szCs w:val="24"/>
+          <w:lang w:val="en-US"/>
+        </w:rPr>
+      </w:pPr>
+      <w:r>
+        <w:rPr>
+          <w:rFonts w:ascii="Times New Roman" w:hAnsi="Times New Roman" w:cs="Times New Roman"/>
+          <w:sz w:val="24"/>
+          <w:szCs w:val="24"/>
+          <w:lang w:val="en-US"/>
+        </w:rPr>
+        <w:t>Các ràng buộc ( nếu có): bạn Thuận nghĩ được cái nào thì ghi ra. Cái này sẽ bàn trong buổi họp.</w:t>
+      </w:r>
+    </w:p>
+    <w:p>
+      <w:pPr>
+        <w:pStyle w:val="ListParagraph"/>
+        <w:numPr>
+          <w:ilvl w:val="0"/>
+          <w:numId w:val="4"/>
+        </w:numPr>
+        <w:rPr>
+          <w:rFonts w:ascii="Times New Roman" w:hAnsi="Times New Roman" w:cs="Times New Roman"/>
+          <w:sz w:val="24"/>
+          <w:szCs w:val="24"/>
+          <w:lang w:val="en-US"/>
+        </w:rPr>
+      </w:pPr>
+      <w:r>
+        <w:rPr>
+          <w:rFonts w:ascii="Times New Roman" w:hAnsi="Times New Roman" w:cs="Times New Roman"/>
+          <w:sz w:val="24"/>
+          <w:szCs w:val="24"/>
+          <w:lang w:val="en-US"/>
+        </w:rPr>
+        <w:t>Bạn thuận nên chỉnh sửa trước buổi họp để họp đỡ tốn thời gian để làm lại</w:t>
+      </w:r>
+    </w:p>
+    <w:p>
+      <w:pPr>
+        <w:pStyle w:val="ListParagraph"/>
+        <w:ind w:left="786"/>
+        <w:rPr>
+          <w:rFonts w:ascii="Times New Roman" w:hAnsi="Times New Roman" w:cs="Times New Roman"/>
+          <w:sz w:val="24"/>
+          <w:szCs w:val="24"/>
+          <w:lang w:val="en-US"/>
+        </w:rPr>
+      </w:pPr>
+    </w:p>
+    <w:p>
+      <w:pPr>
+        <w:pStyle w:val="ListParagraph"/>
+        <w:ind w:left="0"/>
+        <w:rPr>
+          <w:rFonts w:ascii="Times New Roman" w:hAnsi="Times New Roman" w:cs="Times New Roman"/>
+          <w:sz w:val="24"/>
+          <w:szCs w:val="24"/>
+          <w:lang w:val="en-US"/>
+        </w:rPr>
+      </w:pPr>
     </w:p>
     <w:p>
       <w:pPr>
@@ -288,6 +486,232 @@
 <file path=word/numbering.xml><?xml version="1.0" encoding="utf-8"?>
 <w:numbering xmlns:ve="http://schemas.openxmlformats.org/markup-compatibility/2006" xmlns:o="urn:schemas-microsoft-com:office:office" xmlns:r="http://schemas.openxmlformats.org/officeDocument/2006/relationships" xmlns:m="http://schemas.openxmlformats.org/officeDocument/2006/math" xmlns:v="urn:schemas-microsoft-com:vml" xmlns:wp="http://schemas.openxmlformats.org/drawingml/2006/wordprocessingDrawing" xmlns:w10="urn:schemas-microsoft-com:office:word" xmlns:w="http://schemas.openxmlformats.org/wordprocessingml/2006/main" xmlns:wne="http://schemas.microsoft.com/office/word/2006/wordml">
   <w:abstractNum w:abstractNumId="0">
+    <w:nsid w:val="12BE4221"/>
+    <w:multiLevelType w:val="hybridMultilevel"/>
+    <w:tmpl w:val="1DE07E78"/>
+    <w:lvl w:ilvl="0" w:tplc="1CB22342">
+      <w:start w:val="1"/>
+      <w:numFmt w:val="bullet"/>
+      <w:lvlText w:val="-"/>
+      <w:lvlJc w:val="left"/>
+      <w:pPr>
+        <w:ind w:left="720" w:hanging="360"/>
+      </w:pPr>
+      <w:rPr>
+        <w:rFonts w:ascii="Times New Roman" w:eastAsiaTheme="minorEastAsia" w:hAnsi="Times New Roman" w:cs="Times New Roman" w:hint="default"/>
+      </w:rPr>
+    </w:lvl>
+    <w:lvl w:ilvl="1" w:tplc="04090003" w:tentative="1">
+      <w:start w:val="1"/>
+      <w:numFmt w:val="bullet"/>
+      <w:lvlText w:val="o"/>
+      <w:lvlJc w:val="left"/>
+      <w:pPr>
+        <w:ind w:left="1440" w:hanging="360"/>
+      </w:pPr>
+      <w:rPr>
+        <w:rFonts w:ascii="Courier New" w:hAnsi="Courier New" w:cs="Courier New" w:hint="default"/>
+      </w:rPr>
+    </w:lvl>
+    <w:lvl w:ilvl="2" w:tplc="04090005" w:tentative="1">
+      <w:start w:val="1"/>
+      <w:numFmt w:val="bullet"/>
+      <w:lvlText w:val=""/>
+      <w:lvlJc w:val="left"/>
+      <w:pPr>
+        <w:ind w:left="2160" w:hanging="360"/>
+      </w:pPr>
+      <w:rPr>
+        <w:rFonts w:ascii="Wingdings" w:hAnsi="Wingdings" w:hint="default"/>
+      </w:rPr>
+    </w:lvl>
+    <w:lvl w:ilvl="3" w:tplc="04090001" w:tentative="1">
+      <w:start w:val="1"/>
+      <w:numFmt w:val="bullet"/>
+      <w:lvlText w:val=""/>
+      <w:lvlJc w:val="left"/>
+      <w:pPr>
+        <w:ind w:left="2880" w:hanging="360"/>
+      </w:pPr>
+      <w:rPr>
+        <w:rFonts w:ascii="Symbol" w:hAnsi="Symbol" w:hint="default"/>
+      </w:rPr>
+    </w:lvl>
+    <w:lvl w:ilvl="4" w:tplc="04090003" w:tentative="1">
+      <w:start w:val="1"/>
+      <w:numFmt w:val="bullet"/>
+      <w:lvlText w:val="o"/>
+      <w:lvlJc w:val="left"/>
+      <w:pPr>
+        <w:ind w:left="3600" w:hanging="360"/>
+      </w:pPr>
+      <w:rPr>
+        <w:rFonts w:ascii="Courier New" w:hAnsi="Courier New" w:cs="Courier New" w:hint="default"/>
+      </w:rPr>
+    </w:lvl>
+    <w:lvl w:ilvl="5" w:tplc="04090005" w:tentative="1">
+      <w:start w:val="1"/>
+      <w:numFmt w:val="bullet"/>
+      <w:lvlText w:val=""/>
+      <w:lvlJc w:val="left"/>
+      <w:pPr>
+        <w:ind w:left="4320" w:hanging="360"/>
+      </w:pPr>
+      <w:rPr>
+        <w:rFonts w:ascii="Wingdings" w:hAnsi="Wingdings" w:hint="default"/>
+      </w:rPr>
+    </w:lvl>
+    <w:lvl w:ilvl="6" w:tplc="04090001" w:tentative="1">
+      <w:start w:val="1"/>
+      <w:numFmt w:val="bullet"/>
+      <w:lvlText w:val=""/>
+      <w:lvlJc w:val="left"/>
+      <w:pPr>
+        <w:ind w:left="5040" w:hanging="360"/>
+      </w:pPr>
+      <w:rPr>
+        <w:rFonts w:ascii="Symbol" w:hAnsi="Symbol" w:hint="default"/>
+      </w:rPr>
+    </w:lvl>
+    <w:lvl w:ilvl="7" w:tplc="04090003" w:tentative="1">
+      <w:start w:val="1"/>
+      <w:numFmt w:val="bullet"/>
+      <w:lvlText w:val="o"/>
+      <w:lvlJc w:val="left"/>
+      <w:pPr>
+        <w:ind w:left="5760" w:hanging="360"/>
+      </w:pPr>
+      <w:rPr>
+        <w:rFonts w:ascii="Courier New" w:hAnsi="Courier New" w:cs="Courier New" w:hint="default"/>
+      </w:rPr>
+    </w:lvl>
+    <w:lvl w:ilvl="8" w:tplc="04090005" w:tentative="1">
+      <w:start w:val="1"/>
+      <w:numFmt w:val="bullet"/>
+      <w:lvlText w:val=""/>
+      <w:lvlJc w:val="left"/>
+      <w:pPr>
+        <w:ind w:left="6480" w:hanging="360"/>
+      </w:pPr>
+      <w:rPr>
+        <w:rFonts w:ascii="Wingdings" w:hAnsi="Wingdings" w:hint="default"/>
+      </w:rPr>
+    </w:lvl>
+  </w:abstractNum>
+  <w:abstractNum w:abstractNumId="1">
+    <w:nsid w:val="32D72878"/>
+    <w:multiLevelType w:val="hybridMultilevel"/>
+    <w:tmpl w:val="3ABE1F5C"/>
+    <w:lvl w:ilvl="0" w:tplc="AB406014">
+      <w:start w:val="1"/>
+      <w:numFmt w:val="bullet"/>
+      <w:lvlText w:val=""/>
+      <w:lvlJc w:val="left"/>
+      <w:pPr>
+        <w:ind w:left="786" w:hanging="360"/>
+      </w:pPr>
+      <w:rPr>
+        <w:rFonts w:ascii="Symbol" w:eastAsiaTheme="minorEastAsia" w:hAnsi="Symbol" w:cs="Times New Roman" w:hint="default"/>
+      </w:rPr>
+    </w:lvl>
+    <w:lvl w:ilvl="1" w:tplc="04090003" w:tentative="1">
+      <w:start w:val="1"/>
+      <w:numFmt w:val="bullet"/>
+      <w:lvlText w:val="o"/>
+      <w:lvlJc w:val="left"/>
+      <w:pPr>
+        <w:ind w:left="1506" w:hanging="360"/>
+      </w:pPr>
+      <w:rPr>
+        <w:rFonts w:ascii="Courier New" w:hAnsi="Courier New" w:cs="Courier New" w:hint="default"/>
+      </w:rPr>
+    </w:lvl>
+    <w:lvl w:ilvl="2" w:tplc="04090005" w:tentative="1">
+      <w:start w:val="1"/>
+      <w:numFmt w:val="bullet"/>
+      <w:lvlText w:val=""/>
+      <w:lvlJc w:val="left"/>
+      <w:pPr>
+        <w:ind w:left="2226" w:hanging="360"/>
+      </w:pPr>
+      <w:rPr>
+        <w:rFonts w:ascii="Wingdings" w:hAnsi="Wingdings" w:hint="default"/>
+      </w:rPr>
+    </w:lvl>
+    <w:lvl w:ilvl="3" w:tplc="04090001" w:tentative="1">
+      <w:start w:val="1"/>
+      <w:numFmt w:val="bullet"/>
+      <w:lvlText w:val=""/>
+      <w:lvlJc w:val="left"/>
+      <w:pPr>
+        <w:ind w:left="2946" w:hanging="360"/>
+      </w:pPr>
+      <w:rPr>
+        <w:rFonts w:ascii="Symbol" w:hAnsi="Symbol" w:hint="default"/>
+      </w:rPr>
+    </w:lvl>
+    <w:lvl w:ilvl="4" w:tplc="04090003" w:tentative="1">
+      <w:start w:val="1"/>
+      <w:numFmt w:val="bullet"/>
+      <w:lvlText w:val="o"/>
+      <w:lvlJc w:val="left"/>
+      <w:pPr>
+        <w:ind w:left="3666" w:hanging="360"/>
+      </w:pPr>
+      <w:rPr>
+        <w:rFonts w:ascii="Courier New" w:hAnsi="Courier New" w:cs="Courier New" w:hint="default"/>
+      </w:rPr>
+    </w:lvl>
+    <w:lvl w:ilvl="5" w:tplc="04090005" w:tentative="1">
+      <w:start w:val="1"/>
+      <w:numFmt w:val="bullet"/>
+      <w:lvlText w:val=""/>
+      <w:lvlJc w:val="left"/>
+      <w:pPr>
+        <w:ind w:left="4386" w:hanging="360"/>
+      </w:pPr>
+      <w:rPr>
+        <w:rFonts w:ascii="Wingdings" w:hAnsi="Wingdings" w:hint="default"/>
+      </w:rPr>
+    </w:lvl>
+    <w:lvl w:ilvl="6" w:tplc="04090001" w:tentative="1">
+      <w:start w:val="1"/>
+      <w:numFmt w:val="bullet"/>
+      <w:lvlText w:val=""/>
+      <w:lvlJc w:val="left"/>
+      <w:pPr>
+        <w:ind w:left="5106" w:hanging="360"/>
+      </w:pPr>
+      <w:rPr>
+        <w:rFonts w:ascii="Symbol" w:hAnsi="Symbol" w:hint="default"/>
+      </w:rPr>
+    </w:lvl>
+    <w:lvl w:ilvl="7" w:tplc="04090003" w:tentative="1">
+      <w:start w:val="1"/>
+      <w:numFmt w:val="bullet"/>
+      <w:lvlText w:val="o"/>
+      <w:lvlJc w:val="left"/>
+      <w:pPr>
+        <w:ind w:left="5826" w:hanging="360"/>
+      </w:pPr>
+      <w:rPr>
+        <w:rFonts w:ascii="Courier New" w:hAnsi="Courier New" w:cs="Courier New" w:hint="default"/>
+      </w:rPr>
+    </w:lvl>
+    <w:lvl w:ilvl="8" w:tplc="04090005" w:tentative="1">
+      <w:start w:val="1"/>
+      <w:numFmt w:val="bullet"/>
+      <w:lvlText w:val=""/>
+      <w:lvlJc w:val="left"/>
+      <w:pPr>
+        <w:ind w:left="6546" w:hanging="360"/>
+      </w:pPr>
+      <w:rPr>
+        <w:rFonts w:ascii="Wingdings" w:hAnsi="Wingdings" w:hint="default"/>
+      </w:rPr>
+    </w:lvl>
+  </w:abstractNum>
+  <w:abstractNum w:abstractNumId="2">
     <w:nsid w:val="38B41AE7"/>
     <w:multiLevelType w:val="hybridMultilevel"/>
     <w:tmpl w:val="9FF4C02A"/>
@@ -373,7 +797,105 @@
       </w:pPr>
     </w:lvl>
   </w:abstractNum>
+  <w:abstractNum w:abstractNumId="3">
+    <w:nsid w:val="64B666B7"/>
+    <w:multiLevelType w:val="hybridMultilevel"/>
+    <w:tmpl w:val="040EC8A8"/>
+    <w:lvl w:ilvl="0" w:tplc="04090011">
+      <w:start w:val="1"/>
+      <w:numFmt w:val="decimal"/>
+      <w:lvlText w:val="%1)"/>
+      <w:lvlJc w:val="left"/>
+      <w:pPr>
+        <w:ind w:left="720" w:hanging="360"/>
+      </w:pPr>
+      <w:rPr>
+        <w:rFonts w:hint="default"/>
+      </w:rPr>
+    </w:lvl>
+    <w:lvl w:ilvl="1" w:tplc="04090019" w:tentative="1">
+      <w:start w:val="1"/>
+      <w:numFmt w:val="lowerLetter"/>
+      <w:lvlText w:val="%2."/>
+      <w:lvlJc w:val="left"/>
+      <w:pPr>
+        <w:ind w:left="1440" w:hanging="360"/>
+      </w:pPr>
+    </w:lvl>
+    <w:lvl w:ilvl="2" w:tplc="0409001B" w:tentative="1">
+      <w:start w:val="1"/>
+      <w:numFmt w:val="lowerRoman"/>
+      <w:lvlText w:val="%3."/>
+      <w:lvlJc w:val="right"/>
+      <w:pPr>
+        <w:ind w:left="2160" w:hanging="180"/>
+      </w:pPr>
+    </w:lvl>
+    <w:lvl w:ilvl="3" w:tplc="0409000F" w:tentative="1">
+      <w:start w:val="1"/>
+      <w:numFmt w:val="decimal"/>
+      <w:lvlText w:val="%4."/>
+      <w:lvlJc w:val="left"/>
+      <w:pPr>
+        <w:ind w:left="2880" w:hanging="360"/>
+      </w:pPr>
+    </w:lvl>
+    <w:lvl w:ilvl="4" w:tplc="04090019" w:tentative="1">
+      <w:start w:val="1"/>
+      <w:numFmt w:val="lowerLetter"/>
+      <w:lvlText w:val="%5."/>
+      <w:lvlJc w:val="left"/>
+      <w:pPr>
+        <w:ind w:left="3600" w:hanging="360"/>
+      </w:pPr>
+    </w:lvl>
+    <w:lvl w:ilvl="5" w:tplc="0409001B" w:tentative="1">
+      <w:start w:val="1"/>
+      <w:numFmt w:val="lowerRoman"/>
+      <w:lvlText w:val="%6."/>
+      <w:lvlJc w:val="right"/>
+      <w:pPr>
+        <w:ind w:left="4320" w:hanging="180"/>
+      </w:pPr>
+    </w:lvl>
+    <w:lvl w:ilvl="6" w:tplc="0409000F" w:tentative="1">
+      <w:start w:val="1"/>
+      <w:numFmt w:val="decimal"/>
+      <w:lvlText w:val="%7."/>
+      <w:lvlJc w:val="left"/>
+      <w:pPr>
+        <w:ind w:left="5040" w:hanging="360"/>
+      </w:pPr>
+    </w:lvl>
+    <w:lvl w:ilvl="7" w:tplc="04090019" w:tentative="1">
+      <w:start w:val="1"/>
+      <w:numFmt w:val="lowerLetter"/>
+      <w:lvlText w:val="%8."/>
+      <w:lvlJc w:val="left"/>
+      <w:pPr>
+        <w:ind w:left="5760" w:hanging="360"/>
+      </w:pPr>
+    </w:lvl>
+    <w:lvl w:ilvl="8" w:tplc="0409001B" w:tentative="1">
+      <w:start w:val="1"/>
+      <w:numFmt w:val="lowerRoman"/>
+      <w:lvlText w:val="%9."/>
+      <w:lvlJc w:val="right"/>
+      <w:pPr>
+        <w:ind w:left="6480" w:hanging="180"/>
+      </w:pPr>
+    </w:lvl>
+  </w:abstractNum>
   <w:num w:numId="1">
+    <w:abstractNumId w:val="2"/>
+  </w:num>
+  <w:num w:numId="2">
+    <w:abstractNumId w:val="3"/>
+  </w:num>
+  <w:num w:numId="3">
+    <w:abstractNumId w:val="1"/>
+  </w:num>
+  <w:num w:numId="4">
     <w:abstractNumId w:val="0"/>
   </w:num>
 </w:numbering>

</xml_diff>